<commit_message>
added description of automatized version
</commit_message>
<xml_diff>
--- a/exchange_server_116/Random_trading_robot_instructions.docx
+++ b/exchange_server_116/Random_trading_robot_instructions.docx
@@ -48,8 +48,6 @@
       <w:r>
         <w:t>d</w:t>
       </w:r>
-      <w:bookmarkStart w:id="0" w:name="_GoBack"/>
-      <w:bookmarkEnd w:id="0"/>
       <w:r>
         <w:t>ency:</w:t>
       </w:r>
@@ -992,32 +990,18 @@
       </w:pPr>
       <w:r>
         <w:rPr>
-          <w:rStyle w:val="Wyrnieniedelikatne"/>
-          <w:rFonts w:ascii="Cambria Math" w:hAnsi="Cambria Math"/>
+          <w:rFonts w:cs="Courier New"/>
+          <w:noProof/>
         </w:rPr>
         <w:lastRenderedPageBreak/>
-        <w:t>Example</w:t>
-      </w:r>
-    </w:p>
-    <w:p>
-      <w:pPr>
-        <w:rPr>
-          <w:rFonts w:ascii="Cambria Math" w:hAnsi="Cambria Math" w:cs="Courier New"/>
-        </w:rPr>
-      </w:pPr>
-      <w:r>
-        <w:rPr>
-          <w:rFonts w:ascii="Cambria Math" w:hAnsi="Cambria Math" w:cs="Courier New"/>
-          <w:noProof/>
-        </w:rPr>
         <w:drawing>
-          <wp:anchor distT="0" distB="0" distL="114300" distR="114300" simplePos="0" relativeHeight="251658240" behindDoc="0" locked="0" layoutInCell="1" allowOverlap="1" wp14:anchorId="1D25EE7F" wp14:editId="003A4DDC">
+          <wp:anchor distT="0" distB="0" distL="114300" distR="114300" simplePos="0" relativeHeight="251658240" behindDoc="0" locked="0" layoutInCell="1" allowOverlap="1" wp14:anchorId="1D25EE7F" wp14:editId="7391B65E">
             <wp:simplePos x="0" y="0"/>
             <wp:positionH relativeFrom="margin">
               <wp:align>right</wp:align>
             </wp:positionH>
             <wp:positionV relativeFrom="paragraph">
-              <wp:posOffset>0</wp:posOffset>
+              <wp:posOffset>345440</wp:posOffset>
             </wp:positionV>
             <wp:extent cx="5752465" cy="3808095"/>
             <wp:effectExtent l="0" t="0" r="635" b="1905"/>
@@ -1067,6 +1051,178 @@
           </wp:anchor>
         </w:drawing>
       </w:r>
+      <w:r>
+        <w:rPr>
+          <w:rStyle w:val="Wyrnieniedelikatne"/>
+          <w:rFonts w:ascii="Cambria Math" w:hAnsi="Cambria Math"/>
+        </w:rPr>
+        <w:t>Example</w:t>
+      </w:r>
+    </w:p>
+    <w:p>
+      <w:pPr>
+        <w:rPr>
+          <w:rFonts w:ascii="Cambria Math" w:hAnsi="Cambria Math" w:cs="Courier New"/>
+        </w:rPr>
+      </w:pPr>
+    </w:p>
+    <w:p>
+      <w:pPr>
+        <w:pStyle w:val="Nagwek1"/>
+      </w:pPr>
+      <w:r>
+        <w:t>Automatized version (automated_random_station.py)</w:t>
+      </w:r>
+    </w:p>
+    <w:p>
+      <w:pPr>
+        <w:pStyle w:val="Nagwek2"/>
+      </w:pPr>
+      <w:r>
+        <w:t>Description</w:t>
+      </w:r>
+    </w:p>
+    <w:p>
+      <w:r>
+        <w:t>In this program the user is able to set up a number of classes of traders, according to the formula:</w:t>
+      </w:r>
+    </w:p>
+    <w:p>
+      <w:pPr>
+        <w:jc w:val="left"/>
+        <w:rPr>
+          <w:rStyle w:val="Wyrnieniedelikatne"/>
+        </w:rPr>
+      </w:pPr>
+      <w:proofErr w:type="spellStart"/>
+      <w:r>
+        <w:rPr>
+          <w:rStyle w:val="Wyrnieniedelikatne"/>
+        </w:rPr>
+        <w:t>tradeGroup</w:t>
+      </w:r>
+      <w:proofErr w:type="spellEnd"/>
+      <w:r>
+        <w:rPr>
+          <w:rStyle w:val="Wyrnieniedelikatne"/>
+        </w:rPr>
+        <w:t xml:space="preserve"> = </w:t>
+      </w:r>
+      <w:proofErr w:type="spellStart"/>
+      <w:r>
+        <w:rPr>
+          <w:rStyle w:val="Wyrnieniedelikatne"/>
+        </w:rPr>
+        <w:t>Trader_Group</w:t>
+      </w:r>
+      <w:proofErr w:type="spellEnd"/>
+      <w:r>
+        <w:rPr>
+          <w:rStyle w:val="Wyrnieniedelikatne"/>
+        </w:rPr>
+        <w:t>(#</w:t>
+      </w:r>
+      <w:proofErr w:type="spellStart"/>
+      <w:r>
+        <w:rPr>
+          <w:rStyle w:val="Wyrnieniedelikatne"/>
+        </w:rPr>
+        <w:t>traders_in_class</w:t>
+      </w:r>
+      <w:proofErr w:type="spellEnd"/>
+      <w:r>
+        <w:rPr>
+          <w:rStyle w:val="Wyrnieniedelikatne"/>
+        </w:rPr>
+        <w:t xml:space="preserve">, </w:t>
+      </w:r>
+      <w:proofErr w:type="spellStart"/>
+      <w:r>
+        <w:rPr>
+          <w:rStyle w:val="Wyrnieniedelikatne"/>
+        </w:rPr>
+        <w:t>prob_of_buying</w:t>
+      </w:r>
+      <w:proofErr w:type="spellEnd"/>
+      <w:r>
+        <w:rPr>
+          <w:rStyle w:val="Wyrnieniedelikatne"/>
+        </w:rPr>
+        <w:t xml:space="preserve">, </w:t>
+      </w:r>
+      <w:proofErr w:type="spellStart"/>
+      <w:r>
+        <w:rPr>
+          <w:rStyle w:val="Wyrnieniedelikatne"/>
+        </w:rPr>
+        <w:t>mean_price</w:t>
+      </w:r>
+      <w:proofErr w:type="spellEnd"/>
+      <w:r>
+        <w:rPr>
+          <w:rStyle w:val="Wyrnieniedelikatne"/>
+        </w:rPr>
+        <w:t xml:space="preserve">, </w:t>
+      </w:r>
+      <w:proofErr w:type="spellStart"/>
+      <w:r>
+        <w:rPr>
+          <w:rStyle w:val="Wyrnieniedelikatne"/>
+        </w:rPr>
+        <w:t>sd_price</w:t>
+      </w:r>
+      <w:proofErr w:type="spellEnd"/>
+      <w:r>
+        <w:rPr>
+          <w:rStyle w:val="Wyrnieniedelikatne"/>
+        </w:rPr>
+        <w:t xml:space="preserve">, </w:t>
+      </w:r>
+      <w:proofErr w:type="spellStart"/>
+      <w:r>
+        <w:rPr>
+          <w:rStyle w:val="Wyrnieniedelikatne"/>
+        </w:rPr>
+        <w:t>rate_of_arrival</w:t>
+      </w:r>
+      <w:proofErr w:type="spellEnd"/>
+      <w:r>
+        <w:rPr>
+          <w:rStyle w:val="Wyrnieniedelikatne"/>
+        </w:rPr>
+        <w:t>)</w:t>
+      </w:r>
+    </w:p>
+    <w:p>
+      <w:r>
+        <w:t>Those classes can be added and amended in the final paragraph of the program, which is the instruction for execution of the main function:</w:t>
+      </w:r>
+    </w:p>
+    <w:p>
+      <w:pPr>
+        <w:rPr>
+          <w:rStyle w:val="Wyrnieniedelikatne"/>
+        </w:rPr>
+      </w:pPr>
+      <w:r>
+        <w:rPr>
+          <w:rStyle w:val="Wyrnieniedelikatne"/>
+        </w:rPr>
+        <w:t>if __name__ == '__main__':</w:t>
+      </w:r>
+    </w:p>
+    <w:p>
+      <w:r>
+        <w:t>As we want the orders to arrive in the frequency determined by the exponential distribution on some constant rate of arrival, b</w:t>
+      </w:r>
+      <w:r>
+        <w:t xml:space="preserve">y default the quantity of </w:t>
+      </w:r>
+      <w:r>
+        <w:t>shares traded in each order is 1.</w:t>
+      </w:r>
+      <w:bookmarkStart w:id="0" w:name="_GoBack"/>
+      <w:bookmarkEnd w:id="0"/>
     </w:p>
     <w:sectPr>
       <w:pgSz w:w="11906" w:h="16838"/>
@@ -1461,7 +1617,7 @@
       </w:pPr>
     </w:pPrDefault>
   </w:docDefaults>
-  <w:latentStyles w:defLockedState="0" w:defUIPriority="99" w:defSemiHidden="0" w:defUnhideWhenUsed="0" w:defQFormat="0" w:count="375">
+  <w:latentStyles w:defLockedState="0" w:defUIPriority="99" w:defSemiHidden="0" w:defUnhideWhenUsed="0" w:defQFormat="0" w:count="376">
     <w:lsdException w:name="Normal" w:uiPriority="0" w:qFormat="1"/>
     <w:lsdException w:name="heading 1" w:uiPriority="9" w:qFormat="1"/>
     <w:lsdException w:name="heading 2" w:semiHidden="1" w:uiPriority="9" w:unhideWhenUsed="1" w:qFormat="1"/>
@@ -1567,7 +1723,6 @@
     <w:lsdException w:name="HTML Sample" w:semiHidden="1" w:unhideWhenUsed="1"/>
     <w:lsdException w:name="HTML Typewriter" w:semiHidden="1" w:unhideWhenUsed="1"/>
     <w:lsdException w:name="HTML Variable" w:semiHidden="1" w:unhideWhenUsed="1"/>
-    <w:lsdException w:name="Normal Table" w:semiHidden="1" w:unhideWhenUsed="1"/>
     <w:lsdException w:name="annotation subject" w:semiHidden="1" w:unhideWhenUsed="1"/>
     <w:lsdException w:name="No List" w:semiHidden="1" w:unhideWhenUsed="1"/>
     <w:lsdException w:name="Outline List 1" w:semiHidden="1" w:unhideWhenUsed="1"/>
@@ -1614,10 +1769,8 @@
     <w:lsdException w:name="Table Subtle 2" w:semiHidden="1" w:unhideWhenUsed="1"/>
     <w:lsdException w:name="Table Web 1" w:semiHidden="1" w:unhideWhenUsed="1"/>
     <w:lsdException w:name="Table Web 2" w:semiHidden="1" w:unhideWhenUsed="1"/>
-    <w:lsdException w:name="Table Web 3" w:semiHidden="1" w:unhideWhenUsed="1"/>
     <w:lsdException w:name="Balloon Text" w:semiHidden="1" w:unhideWhenUsed="1"/>
     <w:lsdException w:name="Table Grid" w:uiPriority="39"/>
-    <w:lsdException w:name="Table Theme" w:semiHidden="1" w:unhideWhenUsed="1"/>
     <w:lsdException w:name="Placeholder Text" w:semiHidden="1"/>
     <w:lsdException w:name="No Spacing" w:uiPriority="1" w:qFormat="1"/>
     <w:lsdException w:name="Light Shading" w:uiPriority="60"/>
@@ -1837,6 +1990,7 @@
     <w:lsdException w:name="Smart Hyperlink" w:semiHidden="1" w:unhideWhenUsed="1"/>
     <w:lsdException w:name="Hashtag" w:semiHidden="1" w:unhideWhenUsed="1"/>
     <w:lsdException w:name="Unresolved Mention" w:semiHidden="1" w:unhideWhenUsed="1"/>
+    <w:lsdException w:name="Smart Link" w:semiHidden="1" w:unhideWhenUsed="1"/>
   </w:latentStyles>
   <w:style w:type="paragraph" w:default="1" w:styleId="Normalny">
     <w:name w:val="Normal"/>

</xml_diff>